<commit_message>
Update resume file to latest version
</commit_message>
<xml_diff>
--- a/documents/Jake_Moritz_Resume.docx
+++ b/documents/Jake_Moritz_Resume.docx
@@ -824,7 +824,19 @@
           <w:highlight w:val="white"/>
           <w:rtl w:val="0"/>
         </w:rPr>
-        <w:t xml:space="preserve">Anime Buzz</w:t>
+        <w:t xml:space="preserve">Anime Buzz - </w:t>
+      </w:r>
+      <w:r>
+        <w:rPr>
+          <w:rFonts w:ascii="Droid Serif" w:cs="Droid Serif" w:eastAsia="Droid Serif" w:hAnsi="Droid Serif"/>
+          <w:b w:val="1"/>
+          <w:color w:val="333333"/>
+          <w:sz w:val="24"/>
+          <w:szCs w:val="24"/>
+          <w:highlight w:val="white"/>
+          <w:rtl w:val="0"/>
+        </w:rPr>
+        <w:t xml:space="preserve">github.com/jakemoritz/Anime-Buzz</w:t>
       </w:r>
     </w:p>
     <w:p>
@@ -1104,7 +1116,19 @@
           <w:highlight w:val="white"/>
           <w:rtl w:val="0"/>
         </w:rPr>
-        <w:t xml:space="preserve">Tasking  - github.com/jakemoritz/Tasking</w:t>
+        <w:t xml:space="preserve">Tasking  -</w:t>
+      </w:r>
+      <w:r>
+        <w:rPr>
+          <w:rFonts w:ascii="Droid Serif" w:cs="Droid Serif" w:eastAsia="Droid Serif" w:hAnsi="Droid Serif"/>
+          <w:b w:val="1"/>
+          <w:color w:val="333333"/>
+          <w:sz w:val="24"/>
+          <w:szCs w:val="24"/>
+          <w:highlight w:val="white"/>
+          <w:rtl w:val="0"/>
+        </w:rPr>
+        <w:t xml:space="preserve"> github.com/jakemoritz/Tasking</w:t>
       </w:r>
     </w:p>
     <w:p>

</xml_diff>